<commit_message>
Changes per gantt chart
</commit_message>
<xml_diff>
--- a/Documentation/10% Documentation/Project Proposal & Feasiblity Document.docx
+++ b/Documentation/10% Documentation/Project Proposal & Feasiblity Document.docx
@@ -10955,18 +10955,18 @@
           <w:noProof/>
         </w:rPr>
         <w:drawing>
-          <wp:anchor distT="0" distB="0" distL="114300" distR="114300" simplePos="0" relativeHeight="251745280" behindDoc="0" locked="0" layoutInCell="1" allowOverlap="1" wp14:anchorId="275F2490" wp14:editId="2C7ADAE7">
+          <wp:anchor distT="0" distB="0" distL="114300" distR="114300" simplePos="0" relativeHeight="251754496" behindDoc="0" locked="0" layoutInCell="1" allowOverlap="1" wp14:anchorId="4FA07A49" wp14:editId="50E87FAC">
             <wp:simplePos x="0" y="0"/>
             <wp:positionH relativeFrom="margin">
-              <wp:posOffset>-272266</wp:posOffset>
+              <wp:posOffset>-175098</wp:posOffset>
             </wp:positionH>
             <wp:positionV relativeFrom="paragraph">
-              <wp:posOffset>635067</wp:posOffset>
+              <wp:posOffset>662481</wp:posOffset>
             </wp:positionV>
-            <wp:extent cx="6369853" cy="2795905"/>
-            <wp:effectExtent l="0" t="0" r="0" b="4445"/>
+            <wp:extent cx="6498077" cy="2869478"/>
+            <wp:effectExtent l="0" t="0" r="0" b="7620"/>
             <wp:wrapNone/>
-            <wp:docPr id="149989597" name="Picture 3" descr="A screenshot of a computer&#10;&#10;Description automatically generated"/>
+            <wp:docPr id="1967993732" name="Picture 1"/>
             <wp:cNvGraphicFramePr>
               <a:graphicFrameLocks xmlns:a="http://schemas.openxmlformats.org/drawingml/2006/main" noChangeAspect="1"/>
             </wp:cNvGraphicFramePr>
@@ -10974,10 +10974,8 @@
               <a:graphicData uri="http://schemas.openxmlformats.org/drawingml/2006/picture">
                 <pic:pic xmlns:pic="http://schemas.openxmlformats.org/drawingml/2006/picture">
                   <pic:nvPicPr>
-                    <pic:cNvPr id="149989597" name="Picture 3" descr="A screenshot of a computer&#10;&#10;Description automatically generated"/>
-                    <pic:cNvPicPr>
-                      <a:picLocks noChangeAspect="1" noChangeArrowheads="1"/>
-                    </pic:cNvPicPr>
+                    <pic:cNvPr id="1967993732" name=""/>
+                    <pic:cNvPicPr/>
                   </pic:nvPicPr>
                   <pic:blipFill>
                     <a:blip r:embed="rId11">
@@ -10987,23 +10985,18 @@
                         </a:ext>
                       </a:extLst>
                     </a:blip>
-                    <a:srcRect/>
                     <a:stretch>
                       <a:fillRect/>
                     </a:stretch>
                   </pic:blipFill>
-                  <pic:spPr bwMode="auto">
+                  <pic:spPr>
                     <a:xfrm>
                       <a:off x="0" y="0"/>
-                      <a:ext cx="6369853" cy="2795905"/>
+                      <a:ext cx="6498077" cy="2869478"/>
                     </a:xfrm>
                     <a:prstGeom prst="rect">
                       <a:avLst/>
                     </a:prstGeom>
-                    <a:noFill/>
-                    <a:ln>
-                      <a:noFill/>
-                    </a:ln>
                   </pic:spPr>
                 </pic:pic>
               </a:graphicData>
@@ -11036,32 +11029,13 @@
         <w:keepNext/>
         <w:keepLines/>
         <w:spacing w:before="480" w:after="240" w:line="240" w:lineRule="atLeast"/>
+        <w:jc w:val="center"/>
         <w:outlineLvl w:val="0"/>
         <w:rPr>
           <w:rFonts w:asciiTheme="majorBidi" w:eastAsia="Times New Roman" w:hAnsiTheme="majorBidi" w:cstheme="majorBidi"/>
           <w:b/>
           <w:kern w:val="28"/>
           <w:sz w:val="36"/>
-          <w:szCs w:val="20"/>
-          <w:lang w:val="en-US"/>
-        </w:rPr>
-      </w:pPr>
-    </w:p>
-    <w:p>
-      <w:pPr>
-        <w:tabs>
-          <w:tab w:val="center" w:pos="4680"/>
-          <w:tab w:val="right" w:pos="9360"/>
-        </w:tabs>
-        <w:spacing w:after="0" w:line="240" w:lineRule="exact"/>
-        <w:ind w:left="360"/>
-        <w:jc w:val="both"/>
-        <w:rPr>
-          <w:rFonts w:asciiTheme="majorBidi" w:eastAsia="Times New Roman" w:hAnsiTheme="majorBidi" w:cstheme="majorBidi"/>
-          <w:b/>
-          <w:bCs/>
-          <w:i/>
-          <w:sz w:val="20"/>
           <w:szCs w:val="20"/>
           <w:lang w:val="en-US"/>
         </w:rPr>
@@ -11071,175 +11045,6 @@
           <w:cols w:space="720"/>
         </w:sectPr>
       </w:pPr>
-      <w:r>
-        <w:rPr>
-          <w:rFonts w:asciiTheme="majorBidi" w:eastAsia="Times New Roman" w:hAnsiTheme="majorBidi" w:cstheme="majorBidi"/>
-          <w:b/>
-          <w:i/>
-          <w:noProof/>
-          <w:sz w:val="20"/>
-          <w:szCs w:val="20"/>
-          <w:lang w:val="en-US"/>
-        </w:rPr>
-        <mc:AlternateContent>
-          <mc:Choice Requires="wps">
-            <w:drawing>
-              <wp:anchor distT="0" distB="0" distL="114300" distR="114300" simplePos="0" relativeHeight="251741184" behindDoc="0" locked="0" layoutInCell="1" allowOverlap="1" wp14:anchorId="4D1B0B58" wp14:editId="5781112D">
-                <wp:simplePos x="0" y="0"/>
-                <wp:positionH relativeFrom="margin">
-                  <wp:align>left</wp:align>
-                </wp:positionH>
-                <wp:positionV relativeFrom="paragraph">
-                  <wp:posOffset>1437640</wp:posOffset>
-                </wp:positionV>
-                <wp:extent cx="6600190" cy="180975"/>
-                <wp:effectExtent l="0" t="0" r="0" b="9525"/>
-                <wp:wrapTopAndBottom/>
-                <wp:docPr id="132" name="Text Box 132"/>
-                <wp:cNvGraphicFramePr>
-                  <a:graphicFrameLocks xmlns:a="http://schemas.openxmlformats.org/drawingml/2006/main"/>
-                </wp:cNvGraphicFramePr>
-                <a:graphic xmlns:a="http://schemas.openxmlformats.org/drawingml/2006/main">
-                  <a:graphicData uri="http://schemas.microsoft.com/office/word/2010/wordprocessingShape">
-                    <wps:wsp>
-                      <wps:cNvSpPr txBox="1">
-                        <a:spLocks noChangeArrowheads="1"/>
-                      </wps:cNvSpPr>
-                      <wps:spPr bwMode="auto">
-                        <a:xfrm>
-                          <a:off x="0" y="0"/>
-                          <a:ext cx="6600190" cy="180975"/>
-                        </a:xfrm>
-                        <a:prstGeom prst="rect">
-                          <a:avLst/>
-                        </a:prstGeom>
-                        <a:solidFill>
-                          <a:srgbClr val="FFFFFF"/>
-                        </a:solidFill>
-                        <a:ln>
-                          <a:noFill/>
-                        </a:ln>
-                        <a:extLst>
-                          <a:ext uri="{91240B29-F687-4F45-9708-019B960494DF}">
-                            <a14:hiddenLine xmlns:a14="http://schemas.microsoft.com/office/drawing/2010/main" w="9525">
-                              <a:solidFill>
-                                <a:srgbClr val="000000"/>
-                              </a:solidFill>
-                              <a:miter lim="800000"/>
-                              <a:headEnd/>
-                              <a:tailEnd/>
-                            </a14:hiddenLine>
-                          </a:ext>
-                        </a:extLst>
-                      </wps:spPr>
-                      <wps:txbx>
-                        <w:txbxContent>
-                          <w:p>
-                            <w:pPr>
-                              <w:pStyle w:val="Caption"/>
-                              <w:jc w:val="center"/>
-                              <w:rPr>
-                                <w:i/>
-                              </w:rPr>
-                            </w:pPr>
-                            <w:r>
-                              <w:t xml:space="preserve">Figure </w:t>
-                            </w:r>
-                            <w:r>
-                              <w:fldChar w:fldCharType="begin"/>
-                            </w:r>
-                            <w:r>
-                              <w:instrText xml:space="preserve"> SEQ Figure \* ARABIC </w:instrText>
-                            </w:r>
-                            <w:r>
-                              <w:fldChar w:fldCharType="separate"/>
-                            </w:r>
-                            <w:r>
-                              <w:rPr>
-                                <w:noProof/>
-                              </w:rPr>
-                              <w:t>1</w:t>
-                            </w:r>
-                            <w:r>
-                              <w:rPr>
-                                <w:noProof/>
-                              </w:rPr>
-                              <w:fldChar w:fldCharType="end"/>
-                            </w:r>
-                            <w:r>
-                              <w:t>: Gantt Chart for our project</w:t>
-                            </w:r>
-                          </w:p>
-                        </w:txbxContent>
-                      </wps:txbx>
-                      <wps:bodyPr rot="0" vert="horz" wrap="square" lIns="0" tIns="0" rIns="0" bIns="0" anchor="t" anchorCtr="0" upright="1">
-                        <a:noAutofit/>
-                      </wps:bodyPr>
-                    </wps:wsp>
-                  </a:graphicData>
-                </a:graphic>
-                <wp14:sizeRelH relativeFrom="page">
-                  <wp14:pctWidth>0</wp14:pctWidth>
-                </wp14:sizeRelH>
-                <wp14:sizeRelV relativeFrom="page">
-                  <wp14:pctHeight>0</wp14:pctHeight>
-                </wp14:sizeRelV>
-              </wp:anchor>
-            </w:drawing>
-          </mc:Choice>
-          <mc:Fallback>
-            <w:pict>
-              <v:shapetype w14:anchorId="4D1B0B58" id="_x0000_t202" coordsize="21600,21600" o:spt="202" path="m,l,21600r21600,l21600,xe">
-                <v:stroke joinstyle="miter"/>
-                <v:path gradientshapeok="t" o:connecttype="rect"/>
-              </v:shapetype>
-              <v:shape id="Text Box 132" o:spid="_x0000_s1027" type="#_x0000_t202" style="position:absolute;left:0;text-align:left;margin-left:0;margin-top:113.2pt;width:519.7pt;height:14.25pt;z-index:251741184;visibility:visible;mso-wrap-style:square;mso-width-percent:0;mso-height-percent:0;mso-wrap-distance-left:9pt;mso-wrap-distance-top:0;mso-wrap-distance-right:9pt;mso-wrap-distance-bottom:0;mso-position-horizontal:left;mso-position-horizontal-relative:margin;mso-position-vertical:absolute;mso-position-vertical-relative:text;mso-width-percent:0;mso-height-percent:0;mso-width-relative:page;mso-height-relative:page;v-text-anchor:top" o:gfxdata="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" stroked="f">
-                <v:textbox inset="0,0,0,0">
-                  <w:txbxContent>
-                    <w:p>
-                      <w:pPr>
-                        <w:pStyle w:val="Caption"/>
-                        <w:jc w:val="center"/>
-                        <w:rPr>
-                          <w:i/>
-                        </w:rPr>
-                      </w:pPr>
-                      <w:r>
-                        <w:t xml:space="preserve">Figure </w:t>
-                      </w:r>
-                      <w:r>
-                        <w:fldChar w:fldCharType="begin"/>
-                      </w:r>
-                      <w:r>
-                        <w:instrText xml:space="preserve"> SEQ Figure \* ARABIC </w:instrText>
-                      </w:r>
-                      <w:r>
-                        <w:fldChar w:fldCharType="separate"/>
-                      </w:r>
-                      <w:r>
-                        <w:rPr>
-                          <w:noProof/>
-                        </w:rPr>
-                        <w:t>1</w:t>
-                      </w:r>
-                      <w:r>
-                        <w:rPr>
-                          <w:noProof/>
-                        </w:rPr>
-                        <w:fldChar w:fldCharType="end"/>
-                      </w:r>
-                      <w:r>
-                        <w:t>: Gantt Chart for our project</w:t>
-                      </w:r>
-                    </w:p>
-                  </w:txbxContent>
-                </v:textbox>
-                <w10:wrap type="topAndBottom" anchorx="margin"/>
-              </v:shape>
-            </w:pict>
-          </mc:Fallback>
-        </mc:AlternateContent>
-      </w:r>
       <w:bookmarkStart w:id="75" w:name="_Toc488853138"/>
       <w:bookmarkStart w:id="76" w:name="_Toc506386202"/>
       <w:bookmarkStart w:id="77" w:name="_Toc520754481"/>
@@ -11393,7 +11198,7 @@
                               <w:rPr>
                                 <w:noProof/>
                               </w:rPr>
-                              <w:t>2</w:t>
+                              <w:t>1</w:t>
                             </w:r>
                             <w:r>
                               <w:rPr>
@@ -11424,7 +11229,11 @@
           </mc:Choice>
           <mc:Fallback>
             <w:pict>
-              <v:shape w14:anchorId="7CF1A4EC" id="Text Box 1273984866" o:spid="_x0000_s1028" type="#_x0000_t202" style="position:absolute;left:0;text-align:left;margin-left:0;margin-top:450.1pt;width:343.15pt;height:19.3pt;z-index:251747328;visibility:visible;mso-wrap-style:square;mso-width-percent:0;mso-height-percent:0;mso-wrap-distance-left:9pt;mso-wrap-distance-top:0;mso-wrap-distance-right:9pt;mso-wrap-distance-bottom:0;mso-position-horizontal:left;mso-position-horizontal-relative:margin;mso-position-vertical:absolute;mso-position-vertical-relative:text;mso-width-percent:0;mso-height-percent:0;mso-width-relative:page;mso-height-relative:page;v-text-anchor:top" o:gfxdata="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" stroked="f">
+              <v:shapetype w14:anchorId="7CF1A4EC" id="_x0000_t202" coordsize="21600,21600" o:spt="202" path="m,l,21600r21600,l21600,xe">
+                <v:stroke joinstyle="miter"/>
+                <v:path gradientshapeok="t" o:connecttype="rect"/>
+              </v:shapetype>
+              <v:shape id="Text Box 1273984866" o:spid="_x0000_s1027" type="#_x0000_t202" style="position:absolute;left:0;text-align:left;margin-left:0;margin-top:450.1pt;width:343.15pt;height:19.3pt;z-index:251747328;visibility:visible;mso-wrap-style:square;mso-width-percent:0;mso-height-percent:0;mso-wrap-distance-left:9pt;mso-wrap-distance-top:0;mso-wrap-distance-right:9pt;mso-wrap-distance-bottom:0;mso-position-horizontal:left;mso-position-horizontal-relative:margin;mso-position-vertical:absolute;mso-position-vertical-relative:text;mso-width-percent:0;mso-height-percent:0;mso-width-relative:page;mso-height-relative:page;v-text-anchor:top" o:gfxdata="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" stroked="f">
                 <v:textbox inset="0,0,0,0">
                   <w:txbxContent>
                     <w:p>
@@ -11452,7 +11261,7 @@
                         <w:rPr>
                           <w:noProof/>
                         </w:rPr>
-                        <w:t>2</w:t>
+                        <w:t>1</w:t>
                       </w:r>
                       <w:r>
                         <w:rPr>
@@ -12248,7 +12057,35 @@
         <w:rPr>
           <w:rStyle w:val="Hyperlink"/>
         </w:rPr>
-        <w:t>The Explicitation Interview: Examples and Applications: Ingenta Connect</w:t>
+        <w:t xml:space="preserve">The </w:t>
+      </w:r>
+      <w:proofErr w:type="spellStart"/>
+      <w:r>
+        <w:rPr>
+          <w:rStyle w:val="Hyperlink"/>
+        </w:rPr>
+        <w:t>Explicitation</w:t>
+      </w:r>
+      <w:proofErr w:type="spellEnd"/>
+      <w:r>
+        <w:rPr>
+          <w:rStyle w:val="Hyperlink"/>
+        </w:rPr>
+        <w:t xml:space="preserve"> Interview: Examples and Applications: </w:t>
+      </w:r>
+      <w:proofErr w:type="spellStart"/>
+      <w:r>
+        <w:rPr>
+          <w:rStyle w:val="Hyperlink"/>
+        </w:rPr>
+        <w:t>Ingenta</w:t>
+      </w:r>
+      <w:proofErr w:type="spellEnd"/>
+      <w:r>
+        <w:rPr>
+          <w:rStyle w:val="Hyperlink"/>
+        </w:rPr>
+        <w:t xml:space="preserve"> Connect</w:t>
       </w:r>
       <w:r>
         <w:fldChar w:fldCharType="end"/>
@@ -12777,7 +12614,7 @@
         <v:path o:extrusionok="f" gradientshapeok="t" o:connecttype="rect"/>
         <o:lock v:ext="edit" aspectratio="t"/>
       </v:shapetype>
-      <v:shape id="_x0000_i1201" type="#_x0000_t75" style="width:7.65pt;height:7.65pt;visibility:visible;mso-wrap-style:square" o:bullet="t">
+      <v:shape id="_x0000_i1035" type="#_x0000_t75" style="width:7.65pt;height:7.65pt;visibility:visible;mso-wrap-style:square" o:bullet="t">
         <v:imagedata r:id="rId1" o:title=""/>
       </v:shape>
     </w:pict>

</xml_diff>